<commit_message>
add a design doc
</commit_message>
<xml_diff>
--- a/doc-malinna/design_documentation.docx
+++ b/doc-malinna/design_documentation.docx
@@ -186,7 +186,7 @@
           <v:shape id="_x0000_i1025" type="#_x0000_t75" style="width:156pt;height:141.8pt" o:ole="" o:allowoverlap="f">
             <v:imagedata r:id="rId5" o:title=""/>
           </v:shape>
-          <o:OLEObject Type="Embed" ProgID="Visio.Drawing.11" ShapeID="_x0000_i1025" DrawAspect="Content" ObjectID="_1538567468" r:id="rId6"/>
+          <o:OLEObject Type="Embed" ProgID="Visio.Drawing.11" ShapeID="_x0000_i1025" DrawAspect="Content" ObjectID="_1538568957" r:id="rId6"/>
         </w:object>
       </w:r>
     </w:p>
@@ -1933,7 +1933,7 @@
           <v:shape id="_x0000_i1026" type="#_x0000_t75" style="width:216.55pt;height:479.45pt" o:ole="">
             <v:imagedata r:id="rId7" o:title=""/>
           </v:shape>
-          <o:OLEObject Type="Embed" ProgID="Visio.Drawing.11" ShapeID="_x0000_i1026" DrawAspect="Content" ObjectID="_1538567469" r:id="rId8"/>
+          <o:OLEObject Type="Embed" ProgID="Visio.Drawing.11" ShapeID="_x0000_i1026" DrawAspect="Content" ObjectID="_1538568958" r:id="rId8"/>
         </w:object>
       </w:r>
     </w:p>
@@ -1973,14 +1973,28 @@
       <w:r>
         <w:rPr>
           <w:rFonts w:hint="eastAsia"/>
+          <w:sz w:val="24"/>
+          <w:szCs w:val="24"/>
         </w:rPr>
         <w:t>首先通过登录来确定用户身份，再给以不同模块的内容展示，学生需要选择测试难度，来完成四则运算的测试，老师需要</w:t>
       </w:r>
       <w:r>
         <w:rPr>
           <w:rFonts w:hint="eastAsia"/>
-        </w:rPr>
-        <w:t>根据自己想要查看的方向（例如，想看学生的成绩波动情况，就选择方差统计图），然后选择统计的数据范围（例如：某段时间，某种难度），最后软件会根据数据范围画出合理的统计图表。</w:t>
+          <w:sz w:val="24"/>
+          <w:szCs w:val="24"/>
+        </w:rPr>
+        <w:t>根据自己想要查看的方向（例如，想看学生的成绩波动情况，就选择方差统计图），然后选择统计的数据范围（例如：某段时间，某种难度）</w:t>
+      </w:r>
+      <w:bookmarkStart w:id="0" w:name="_GoBack"/>
+      <w:bookmarkEnd w:id="0"/>
+      <w:r>
+        <w:rPr>
+          <w:rFonts w:hint="eastAsia"/>
+          <w:sz w:val="24"/>
+          <w:szCs w:val="24"/>
+        </w:rPr>
+        <w:t>，最后软件会根据数据范围画出合理的统计图表。</w:t>
       </w:r>
     </w:p>
     <w:p>
@@ -2191,7 +2205,6 @@
       <w:pPr>
         <w:ind w:leftChars="100" w:left="210"/>
         <w:rPr>
-          <w:rFonts w:hint="eastAsia"/>
           <w:sz w:val="24"/>
           <w:szCs w:val="24"/>
         </w:rPr>
@@ -2203,14 +2216,11 @@
         </w:rPr>
         <w:t>记录展示界面主要是表格方式展示，可以自主选择一次展示多少条记录。</w:t>
       </w:r>
-      <w:bookmarkStart w:id="0" w:name="_GoBack"/>
-      <w:bookmarkEnd w:id="0"/>
     </w:p>
     <w:p>
       <w:pPr>
         <w:ind w:leftChars="100" w:left="210"/>
         <w:rPr>
-          <w:rFonts w:hint="eastAsia"/>
           <w:sz w:val="24"/>
           <w:szCs w:val="24"/>
         </w:rPr>

</xml_diff>